<commit_message>
plotted residual plots, added log transform to НЭ
</commit_message>
<xml_diff>
--- a/Journal.docx
+++ b/Journal.docx
@@ -2,6 +2,80 @@
 <file path=word/document.xml><?xml version="1.0" encoding="utf-8"?>
 <w:document xmlns:wpc="http://schemas.microsoft.com/office/word/2010/wordprocessingCanvas" xmlns:cx="http://schemas.microsoft.com/office/drawing/2014/chartex" xmlns:cx1="http://schemas.microsoft.com/office/drawing/2015/9/8/chartex" xmlns:cx2="http://schemas.microsoft.com/office/drawing/2015/10/21/chartex" xmlns:cx3="http://schemas.microsoft.com/office/drawing/2016/5/9/chartex" xmlns:cx4="http://schemas.microsoft.com/office/drawing/2016/5/10/chartex" xmlns:cx5="http://schemas.microsoft.com/office/drawing/2016/5/11/chartex" xmlns:cx6="http://schemas.microsoft.com/office/drawing/2016/5/12/chartex" xmlns:cx7="http://schemas.microsoft.com/office/drawing/2016/5/13/chartex" xmlns:cx8="http://schemas.microsoft.com/office/drawing/2016/5/14/chartex" xmlns:mc="http://schemas.openxmlformats.org/markup-compatibility/2006" xmlns:aink="http://schemas.microsoft.com/office/drawing/2016/ink" xmlns:am3d="http://schemas.microsoft.com/office/drawing/2017/model3d" xmlns:o="urn:schemas-microsoft-com:office:office" xmlns:oel="http://schemas.microsoft.com/office/2019/extlst" xmlns:r="http://schemas.openxmlformats.org/officeDocument/2006/relationships" xmlns:m="http://schemas.openxmlformats.org/officeDocument/2006/math" xmlns:v="urn:schemas-microsoft-com:vml" xmlns:wp14="http://schemas.microsoft.com/office/word/2010/wordprocessingDrawing" xmlns:wp="http://schemas.openxmlformats.org/drawingml/2006/wordprocessingDrawing" xmlns:w10="urn:schemas-microsoft-com:office:word" xmlns:w="http://schemas.openxmlformats.org/wordprocessingml/2006/main" xmlns:w14="http://schemas.microsoft.com/office/word/2010/wordml" xmlns:w15="http://schemas.microsoft.com/office/word/2012/wordml" xmlns:w16cex="http://schemas.microsoft.com/office/word/2018/wordml/cex" xmlns:w16cid="http://schemas.microsoft.com/office/word/2016/wordml/cid" xmlns:w16="http://schemas.microsoft.com/office/word/2018/wordml" xmlns:w16sdtdh="http://schemas.microsoft.com/office/word/2020/wordml/sdtdatahash" xmlns:w16se="http://schemas.microsoft.com/office/word/2015/wordml/symex" xmlns:wpg="http://schemas.microsoft.com/office/word/2010/wordprocessingGroup" xmlns:wpi="http://schemas.microsoft.com/office/word/2010/wordprocessingInk" xmlns:wne="http://schemas.microsoft.com/office/word/2006/wordml" xmlns:wps="http://schemas.microsoft.com/office/word/2010/wordprocessingShape" mc:Ignorable="w14 w15 w16se w16cid w16 w16cex w16sdtdh wp14">
   <w:body>
+    <w:p>
+      <w:pPr>
+        <w:rPr>
+          <w:lang w:val="en-AU"/>
+        </w:rPr>
+      </w:pPr>
+      <w:r>
+        <w:rPr>
+          <w:lang w:val="en-AU"/>
+        </w:rPr>
+        <w:t>Questions to answer:</w:t>
+      </w:r>
+    </w:p>
+    <w:p>
+      <w:pPr>
+        <w:pStyle w:val="a3"/>
+        <w:numPr>
+          <w:ilvl w:val="0"/>
+          <w:numId w:val="3"/>
+        </w:numPr>
+        <w:rPr>
+          <w:lang w:val="en-AU"/>
+        </w:rPr>
+      </w:pPr>
+      <w:r>
+        <w:rPr>
+          <w:lang w:val="en-AU"/>
+        </w:rPr>
+        <w:t>Reasons for bimodal distribution</w:t>
+      </w:r>
+    </w:p>
+    <w:p>
+      <w:pPr>
+        <w:pStyle w:val="a3"/>
+        <w:numPr>
+          <w:ilvl w:val="0"/>
+          <w:numId w:val="3"/>
+        </w:numPr>
+        <w:rPr>
+          <w:lang w:val="en-AU"/>
+        </w:rPr>
+      </w:pPr>
+      <w:r>
+        <w:rPr>
+          <w:lang w:val="en-AU"/>
+        </w:rPr>
+        <w:t>Are linear models appropriate for this regression?</w:t>
+      </w:r>
+    </w:p>
+    <w:p>
+      <w:pPr>
+        <w:pStyle w:val="a3"/>
+        <w:numPr>
+          <w:ilvl w:val="0"/>
+          <w:numId w:val="3"/>
+        </w:numPr>
+        <w:rPr>
+          <w:lang w:val="en-AU"/>
+        </w:rPr>
+      </w:pPr>
+      <w:r>
+        <w:rPr>
+          <w:lang w:val="en-AU"/>
+        </w:rPr>
+        <w:t>What are the most important parameters that affect number of shares?</w:t>
+      </w:r>
+    </w:p>
+    <w:p>
+      <w:pPr>
+        <w:rPr>
+          <w:lang w:val="en-AU"/>
+        </w:rPr>
+      </w:pPr>
+    </w:p>
     <w:p>
       <w:pPr>
         <w:rPr>
@@ -372,11 +446,100 @@
       </w:pPr>
     </w:lvl>
   </w:abstractNum>
+  <w:abstractNum w:abstractNumId="2" w15:restartNumberingAfterBreak="0">
+    <w:nsid w:val="6F47528B"/>
+    <w:multiLevelType w:val="hybridMultilevel"/>
+    <w:tmpl w:val="AE70B0E2"/>
+    <w:lvl w:ilvl="0" w:tplc="0419000F">
+      <w:start w:val="1"/>
+      <w:numFmt w:val="decimal"/>
+      <w:lvlText w:val="%1."/>
+      <w:lvlJc w:val="left"/>
+      <w:pPr>
+        <w:ind w:left="720" w:hanging="360"/>
+      </w:pPr>
+    </w:lvl>
+    <w:lvl w:ilvl="1" w:tplc="04190019" w:tentative="1">
+      <w:start w:val="1"/>
+      <w:numFmt w:val="lowerLetter"/>
+      <w:lvlText w:val="%2."/>
+      <w:lvlJc w:val="left"/>
+      <w:pPr>
+        <w:ind w:left="1440" w:hanging="360"/>
+      </w:pPr>
+    </w:lvl>
+    <w:lvl w:ilvl="2" w:tplc="0419001B" w:tentative="1">
+      <w:start w:val="1"/>
+      <w:numFmt w:val="lowerRoman"/>
+      <w:lvlText w:val="%3."/>
+      <w:lvlJc w:val="right"/>
+      <w:pPr>
+        <w:ind w:left="2160" w:hanging="180"/>
+      </w:pPr>
+    </w:lvl>
+    <w:lvl w:ilvl="3" w:tplc="0419000F" w:tentative="1">
+      <w:start w:val="1"/>
+      <w:numFmt w:val="decimal"/>
+      <w:lvlText w:val="%4."/>
+      <w:lvlJc w:val="left"/>
+      <w:pPr>
+        <w:ind w:left="2880" w:hanging="360"/>
+      </w:pPr>
+    </w:lvl>
+    <w:lvl w:ilvl="4" w:tplc="04190019" w:tentative="1">
+      <w:start w:val="1"/>
+      <w:numFmt w:val="lowerLetter"/>
+      <w:lvlText w:val="%5."/>
+      <w:lvlJc w:val="left"/>
+      <w:pPr>
+        <w:ind w:left="3600" w:hanging="360"/>
+      </w:pPr>
+    </w:lvl>
+    <w:lvl w:ilvl="5" w:tplc="0419001B" w:tentative="1">
+      <w:start w:val="1"/>
+      <w:numFmt w:val="lowerRoman"/>
+      <w:lvlText w:val="%6."/>
+      <w:lvlJc w:val="right"/>
+      <w:pPr>
+        <w:ind w:left="4320" w:hanging="180"/>
+      </w:pPr>
+    </w:lvl>
+    <w:lvl w:ilvl="6" w:tplc="0419000F" w:tentative="1">
+      <w:start w:val="1"/>
+      <w:numFmt w:val="decimal"/>
+      <w:lvlText w:val="%7."/>
+      <w:lvlJc w:val="left"/>
+      <w:pPr>
+        <w:ind w:left="5040" w:hanging="360"/>
+      </w:pPr>
+    </w:lvl>
+    <w:lvl w:ilvl="7" w:tplc="04190019" w:tentative="1">
+      <w:start w:val="1"/>
+      <w:numFmt w:val="lowerLetter"/>
+      <w:lvlText w:val="%8."/>
+      <w:lvlJc w:val="left"/>
+      <w:pPr>
+        <w:ind w:left="5760" w:hanging="360"/>
+      </w:pPr>
+    </w:lvl>
+    <w:lvl w:ilvl="8" w:tplc="0419001B" w:tentative="1">
+      <w:start w:val="1"/>
+      <w:numFmt w:val="lowerRoman"/>
+      <w:lvlText w:val="%9."/>
+      <w:lvlJc w:val="right"/>
+      <w:pPr>
+        <w:ind w:left="6480" w:hanging="180"/>
+      </w:pPr>
+    </w:lvl>
+  </w:abstractNum>
   <w:num w:numId="1" w16cid:durableId="645165661">
     <w:abstractNumId w:val="1"/>
   </w:num>
   <w:num w:numId="2" w16cid:durableId="1509514733">
     <w:abstractNumId w:val="0"/>
+  </w:num>
+  <w:num w:numId="3" w16cid:durableId="73473278">
+    <w:abstractNumId w:val="2"/>
   </w:num>
 </w:numbering>
 </file>

</xml_diff>

<commit_message>
added journal and task files
</commit_message>
<xml_diff>
--- a/Journal.docx
+++ b/Journal.docx
@@ -12,80 +12,6 @@
         <w:rPr>
           <w:lang w:val="en-AU"/>
         </w:rPr>
-        <w:t>Questions to answer:</w:t>
-      </w:r>
-    </w:p>
-    <w:p>
-      <w:pPr>
-        <w:pStyle w:val="a3"/>
-        <w:numPr>
-          <w:ilvl w:val="0"/>
-          <w:numId w:val="3"/>
-        </w:numPr>
-        <w:rPr>
-          <w:lang w:val="en-AU"/>
-        </w:rPr>
-      </w:pPr>
-      <w:r>
-        <w:rPr>
-          <w:lang w:val="en-AU"/>
-        </w:rPr>
-        <w:t>Reasons for bimodal distribution</w:t>
-      </w:r>
-    </w:p>
-    <w:p>
-      <w:pPr>
-        <w:pStyle w:val="a3"/>
-        <w:numPr>
-          <w:ilvl w:val="0"/>
-          <w:numId w:val="3"/>
-        </w:numPr>
-        <w:rPr>
-          <w:lang w:val="en-AU"/>
-        </w:rPr>
-      </w:pPr>
-      <w:r>
-        <w:rPr>
-          <w:lang w:val="en-AU"/>
-        </w:rPr>
-        <w:t>Are linear models appropriate for this regression?</w:t>
-      </w:r>
-    </w:p>
-    <w:p>
-      <w:pPr>
-        <w:pStyle w:val="a3"/>
-        <w:numPr>
-          <w:ilvl w:val="0"/>
-          <w:numId w:val="3"/>
-        </w:numPr>
-        <w:rPr>
-          <w:lang w:val="en-AU"/>
-        </w:rPr>
-      </w:pPr>
-      <w:r>
-        <w:rPr>
-          <w:lang w:val="en-AU"/>
-        </w:rPr>
-        <w:t>What are the most important parameters that affect number of shares?</w:t>
-      </w:r>
-    </w:p>
-    <w:p>
-      <w:pPr>
-        <w:rPr>
-          <w:lang w:val="en-AU"/>
-        </w:rPr>
-      </w:pPr>
-    </w:p>
-    <w:p>
-      <w:pPr>
-        <w:rPr>
-          <w:lang w:val="en-AU"/>
-        </w:rPr>
-      </w:pPr>
-      <w:r>
-        <w:rPr>
-          <w:lang w:val="en-AU"/>
-        </w:rPr>
         <w:t xml:space="preserve">What we already did, </w:t>
       </w:r>
       <w:r>
@@ -226,7 +152,19 @@
         <w:rPr>
           <w:lang w:val="en-AU"/>
         </w:rPr>
-        <w:t>Model preparation:</w:t>
+        <w:t>Model preparation</w:t>
+      </w:r>
+      <w:r>
+        <w:rPr>
+          <w:lang w:val="en-AU"/>
+        </w:rPr>
+        <w:t xml:space="preserve"> (13.05.22)</w:t>
+      </w:r>
+      <w:r>
+        <w:rPr>
+          <w:lang w:val="en-AU"/>
+        </w:rPr>
+        <w:t>:</w:t>
       </w:r>
     </w:p>
     <w:p>

</xml_diff>

<commit_message>
first try forward model selection
</commit_message>
<xml_diff>
--- a/Journal.docx
+++ b/Journal.docx
@@ -78,7 +78,21 @@
         <w:rPr>
           <w:lang w:val="en-AU"/>
         </w:rPr>
-        <w:t>Plot all hists -&gt; noticed skewness (#, n_tokens_content)</w:t>
+        <w:t xml:space="preserve">Plot all hists -&gt; noticed skewness (#, </w:t>
+      </w:r>
+      <w:proofErr w:type="spellStart"/>
+      <w:r>
+        <w:rPr>
+          <w:lang w:val="en-AU"/>
+        </w:rPr>
+        <w:t>n_tokens_content</w:t>
+      </w:r>
+      <w:proofErr w:type="spellEnd"/>
+      <w:r>
+        <w:rPr>
+          <w:lang w:val="en-AU"/>
+        </w:rPr>
+        <w:t>)</w:t>
       </w:r>
     </w:p>
     <w:p>
@@ -96,7 +110,35 @@
         <w:rPr>
           <w:lang w:val="en-AU"/>
         </w:rPr>
-        <w:t>Cubical root transform to skewed cols (beware of skew_thresh and maybe not all colums you have to transform)</w:t>
+        <w:t xml:space="preserve">Cubical root transform to skewed cols (beware of </w:t>
+      </w:r>
+      <w:proofErr w:type="spellStart"/>
+      <w:r>
+        <w:rPr>
+          <w:lang w:val="en-AU"/>
+        </w:rPr>
+        <w:t>skew_thresh</w:t>
+      </w:r>
+      <w:proofErr w:type="spellEnd"/>
+      <w:r>
+        <w:rPr>
+          <w:lang w:val="en-AU"/>
+        </w:rPr>
+        <w:t xml:space="preserve"> and maybe not all </w:t>
+      </w:r>
+      <w:proofErr w:type="spellStart"/>
+      <w:r>
+        <w:rPr>
+          <w:lang w:val="en-AU"/>
+        </w:rPr>
+        <w:t>colums</w:t>
+      </w:r>
+      <w:proofErr w:type="spellEnd"/>
+      <w:r>
+        <w:rPr>
+          <w:lang w:val="en-AU"/>
+        </w:rPr>
+        <w:t xml:space="preserve"> you have to transform)</w:t>
       </w:r>
     </w:p>
     <w:p>
@@ -132,7 +174,35 @@
         <w:rPr>
           <w:lang w:val="en-AU"/>
         </w:rPr>
-        <w:t>Perform IQR filtering (remember – q_from, q_to, threshold percentage of outliers – all parameters)</w:t>
+        <w:t xml:space="preserve">Perform IQR filtering (remember – </w:t>
+      </w:r>
+      <w:proofErr w:type="spellStart"/>
+      <w:r>
+        <w:rPr>
+          <w:lang w:val="en-AU"/>
+        </w:rPr>
+        <w:t>q_from</w:t>
+      </w:r>
+      <w:proofErr w:type="spellEnd"/>
+      <w:r>
+        <w:rPr>
+          <w:lang w:val="en-AU"/>
+        </w:rPr>
+        <w:t xml:space="preserve">, </w:t>
+      </w:r>
+      <w:proofErr w:type="spellStart"/>
+      <w:r>
+        <w:rPr>
+          <w:lang w:val="en-AU"/>
+        </w:rPr>
+        <w:t>q_to</w:t>
+      </w:r>
+      <w:proofErr w:type="spellEnd"/>
+      <w:r>
+        <w:rPr>
+          <w:lang w:val="en-AU"/>
+        </w:rPr>
+        <w:t>, threshold percentage of outliers – all parameters)</w:t>
       </w:r>
     </w:p>
     <w:p>
@@ -206,22 +276,19 @@
         <w:rPr>
           <w:lang w:val="en-AU"/>
         </w:rPr>
-        <w:t>(</w:t>
-      </w:r>
-      <w:r>
-        <w:rPr>
-          <w:b/>
-          <w:bCs/>
-          <w:u w:val="single"/>
-          <w:lang w:val="en-AU"/>
-        </w:rPr>
-        <w:t>try log transform of Y variable, shares are highly skewed!</w:t>
-      </w:r>
-      <w:r>
-        <w:rPr>
-          <w:lang w:val="en-AU"/>
-        </w:rPr>
-        <w:t>)</w:t>
+        <w:t xml:space="preserve">Tried full model with log(Y) transform </w:t>
+      </w:r>
+      <w:r>
+        <w:rPr>
+          <w:lang w:val="en-AU"/>
+        </w:rPr>
+        <w:sym w:font="Wingdings" w:char="F0E0"/>
+      </w:r>
+      <w:r>
+        <w:rPr>
+          <w:lang w:val="en-AU"/>
+        </w:rPr>
+        <w:t xml:space="preserve"> residual plot became much better and R^2 became higher, up to 0.17</w:t>
       </w:r>
     </w:p>
     <w:sectPr>

</xml_diff>

<commit_message>
built best models backward forward selection
</commit_message>
<xml_diff>
--- a/Journal.docx
+++ b/Journal.docx
@@ -232,6 +232,120 @@
           <w:lang w:val="en-AU"/>
         </w:rPr>
         <w:t>Model preparation (18.05.22)</w:t>
+      </w:r>
+    </w:p>
+    <w:p>
+      <w:pPr>
+        <w:pStyle w:val="a3"/>
+        <w:numPr>
+          <w:ilvl w:val="0"/>
+          <w:numId w:val="4"/>
+        </w:numPr>
+        <w:rPr>
+          <w:lang w:val="en-AU"/>
+        </w:rPr>
+      </w:pPr>
+      <w:r>
+        <w:rPr>
+          <w:lang w:val="en-AU"/>
+        </w:rPr>
+        <w:t>Fixed train / validation / test set selection</w:t>
+      </w:r>
+    </w:p>
+    <w:p>
+      <w:pPr>
+        <w:pStyle w:val="a3"/>
+        <w:numPr>
+          <w:ilvl w:val="0"/>
+          <w:numId w:val="4"/>
+        </w:numPr>
+        <w:rPr>
+          <w:lang w:val="en-AU"/>
+        </w:rPr>
+      </w:pPr>
+      <w:r>
+        <w:rPr>
+          <w:lang w:val="en-AU"/>
+        </w:rPr>
+        <w:t>Models:</w:t>
+      </w:r>
+    </w:p>
+    <w:p>
+      <w:pPr>
+        <w:pStyle w:val="a3"/>
+        <w:numPr>
+          <w:ilvl w:val="1"/>
+          <w:numId w:val="4"/>
+        </w:numPr>
+        <w:rPr>
+          <w:lang w:val="en-AU"/>
+        </w:rPr>
+      </w:pPr>
+      <w:r>
+        <w:rPr>
+          <w:lang w:val="en-AU"/>
+        </w:rPr>
+        <w:t>Full model (R^2 ~ 0.13)</w:t>
+      </w:r>
+    </w:p>
+    <w:p>
+      <w:pPr>
+        <w:pStyle w:val="a3"/>
+        <w:numPr>
+          <w:ilvl w:val="1"/>
+          <w:numId w:val="4"/>
+        </w:numPr>
+        <w:rPr>
+          <w:lang w:val="en-AU"/>
+        </w:rPr>
+      </w:pPr>
+      <w:r>
+        <w:rPr>
+          <w:lang w:val="en-AU"/>
+        </w:rPr>
+        <w:t xml:space="preserve">Poisson GLM (full model with log(Y) transform) </w:t>
+      </w:r>
+      <w:r>
+        <w:rPr>
+          <w:lang w:val="en-AU"/>
+        </w:rPr>
+        <w:sym w:font="Wingdings" w:char="F0E0"/>
+      </w:r>
+      <w:r>
+        <w:rPr>
+          <w:lang w:val="en-AU"/>
+        </w:rPr>
+        <w:t xml:space="preserve"> R^2 ~ 0.16</w:t>
+      </w:r>
+    </w:p>
+    <w:p>
+      <w:pPr>
+        <w:pStyle w:val="a3"/>
+        <w:numPr>
+          <w:ilvl w:val="1"/>
+          <w:numId w:val="4"/>
+        </w:numPr>
+        <w:rPr>
+          <w:lang w:val="en-AU"/>
+        </w:rPr>
+      </w:pPr>
+      <w:r>
+        <w:rPr>
+          <w:lang w:val="en-AU"/>
+        </w:rPr>
+        <w:t>Built best models</w:t>
+      </w:r>
+      <w:r>
+        <w:rPr>
+          <w:lang w:val="en-AU"/>
+        </w:rPr>
+        <w:t xml:space="preserve"> </w:t>
+      </w:r>
+      <w:r>
+        <w:rPr>
+          <w:lang w:val="en-AU"/>
+        </w:rPr>
+        <w:t>after forward / backward selection (without log(Y) transform)</w:t>
       </w:r>
     </w:p>
     <w:sectPr>
@@ -419,6 +533,92 @@
     </w:lvl>
   </w:abstractNum>
   <w:abstractNum w:abstractNumId="2" w15:restartNumberingAfterBreak="0">
+    <w:nsid w:val="3D065477"/>
+    <w:multiLevelType w:val="hybridMultilevel"/>
+    <w:tmpl w:val="3EF21994"/>
+    <w:lvl w:ilvl="0" w:tplc="0419000F">
+      <w:start w:val="1"/>
+      <w:numFmt w:val="decimal"/>
+      <w:lvlText w:val="%1."/>
+      <w:lvlJc w:val="left"/>
+      <w:pPr>
+        <w:ind w:left="720" w:hanging="360"/>
+      </w:pPr>
+    </w:lvl>
+    <w:lvl w:ilvl="1" w:tplc="04190019">
+      <w:start w:val="1"/>
+      <w:numFmt w:val="lowerLetter"/>
+      <w:lvlText w:val="%2."/>
+      <w:lvlJc w:val="left"/>
+      <w:pPr>
+        <w:ind w:left="1440" w:hanging="360"/>
+      </w:pPr>
+    </w:lvl>
+    <w:lvl w:ilvl="2" w:tplc="0419001B" w:tentative="1">
+      <w:start w:val="1"/>
+      <w:numFmt w:val="lowerRoman"/>
+      <w:lvlText w:val="%3."/>
+      <w:lvlJc w:val="right"/>
+      <w:pPr>
+        <w:ind w:left="2160" w:hanging="180"/>
+      </w:pPr>
+    </w:lvl>
+    <w:lvl w:ilvl="3" w:tplc="0419000F" w:tentative="1">
+      <w:start w:val="1"/>
+      <w:numFmt w:val="decimal"/>
+      <w:lvlText w:val="%4."/>
+      <w:lvlJc w:val="left"/>
+      <w:pPr>
+        <w:ind w:left="2880" w:hanging="360"/>
+      </w:pPr>
+    </w:lvl>
+    <w:lvl w:ilvl="4" w:tplc="04190019" w:tentative="1">
+      <w:start w:val="1"/>
+      <w:numFmt w:val="lowerLetter"/>
+      <w:lvlText w:val="%5."/>
+      <w:lvlJc w:val="left"/>
+      <w:pPr>
+        <w:ind w:left="3600" w:hanging="360"/>
+      </w:pPr>
+    </w:lvl>
+    <w:lvl w:ilvl="5" w:tplc="0419001B" w:tentative="1">
+      <w:start w:val="1"/>
+      <w:numFmt w:val="lowerRoman"/>
+      <w:lvlText w:val="%6."/>
+      <w:lvlJc w:val="right"/>
+      <w:pPr>
+        <w:ind w:left="4320" w:hanging="180"/>
+      </w:pPr>
+    </w:lvl>
+    <w:lvl w:ilvl="6" w:tplc="0419000F" w:tentative="1">
+      <w:start w:val="1"/>
+      <w:numFmt w:val="decimal"/>
+      <w:lvlText w:val="%7."/>
+      <w:lvlJc w:val="left"/>
+      <w:pPr>
+        <w:ind w:left="5040" w:hanging="360"/>
+      </w:pPr>
+    </w:lvl>
+    <w:lvl w:ilvl="7" w:tplc="04190019" w:tentative="1">
+      <w:start w:val="1"/>
+      <w:numFmt w:val="lowerLetter"/>
+      <w:lvlText w:val="%8."/>
+      <w:lvlJc w:val="left"/>
+      <w:pPr>
+        <w:ind w:left="5760" w:hanging="360"/>
+      </w:pPr>
+    </w:lvl>
+    <w:lvl w:ilvl="8" w:tplc="0419001B" w:tentative="1">
+      <w:start w:val="1"/>
+      <w:numFmt w:val="lowerRoman"/>
+      <w:lvlText w:val="%9."/>
+      <w:lvlJc w:val="right"/>
+      <w:pPr>
+        <w:ind w:left="6480" w:hanging="180"/>
+      </w:pPr>
+    </w:lvl>
+  </w:abstractNum>
+  <w:abstractNum w:abstractNumId="3" w15:restartNumberingAfterBreak="0">
     <w:nsid w:val="6F47528B"/>
     <w:multiLevelType w:val="hybridMultilevel"/>
     <w:tmpl w:val="AE70B0E2"/>
@@ -511,6 +711,9 @@
     <w:abstractNumId w:val="0"/>
   </w:num>
   <w:num w:numId="3" w16cid:durableId="73473278">
+    <w:abstractNumId w:val="3"/>
+  </w:num>
+  <w:num w:numId="4" w16cid:durableId="1828668588">
     <w:abstractNumId w:val="2"/>
   </w:num>
 </w:numbering>

</xml_diff>

<commit_message>
started working on stat tests for channel data
</commit_message>
<xml_diff>
--- a/Journal.docx
+++ b/Journal.docx
@@ -382,6 +382,37 @@
           <w:lang w:val="en-AU"/>
         </w:rPr>
         <w:t>Compared models based on BIC, R^2 and test results</w:t>
+      </w:r>
+    </w:p>
+    <w:p>
+      <w:pPr>
+        <w:rPr>
+          <w:lang w:val="en-AU"/>
+        </w:rPr>
+      </w:pPr>
+      <w:r>
+        <w:rPr>
+          <w:lang w:val="en-AU"/>
+        </w:rPr>
+        <w:t>(20.05.22)</w:t>
+      </w:r>
+    </w:p>
+    <w:p>
+      <w:pPr>
+        <w:pStyle w:val="a3"/>
+        <w:numPr>
+          <w:ilvl w:val="0"/>
+          <w:numId w:val="5"/>
+        </w:numPr>
+        <w:rPr>
+          <w:lang w:val="en-AU"/>
+        </w:rPr>
+      </w:pPr>
+      <w:r>
+        <w:rPr>
+          <w:lang w:val="en-AU"/>
+        </w:rPr>
+        <w:t>Statistical test for mean of shares. Maximum number of shares</w:t>
       </w:r>
     </w:p>
     <w:sectPr>
@@ -483,6 +514,92 @@
     </w:lvl>
   </w:abstractNum>
   <w:abstractNum w:abstractNumId="1" w15:restartNumberingAfterBreak="0">
+    <w:nsid w:val="2916596F"/>
+    <w:multiLevelType w:val="hybridMultilevel"/>
+    <w:tmpl w:val="79A05486"/>
+    <w:lvl w:ilvl="0" w:tplc="0419000F">
+      <w:start w:val="1"/>
+      <w:numFmt w:val="decimal"/>
+      <w:lvlText w:val="%1."/>
+      <w:lvlJc w:val="left"/>
+      <w:pPr>
+        <w:ind w:left="720" w:hanging="360"/>
+      </w:pPr>
+    </w:lvl>
+    <w:lvl w:ilvl="1" w:tplc="04190019" w:tentative="1">
+      <w:start w:val="1"/>
+      <w:numFmt w:val="lowerLetter"/>
+      <w:lvlText w:val="%2."/>
+      <w:lvlJc w:val="left"/>
+      <w:pPr>
+        <w:ind w:left="1440" w:hanging="360"/>
+      </w:pPr>
+    </w:lvl>
+    <w:lvl w:ilvl="2" w:tplc="0419001B" w:tentative="1">
+      <w:start w:val="1"/>
+      <w:numFmt w:val="lowerRoman"/>
+      <w:lvlText w:val="%3."/>
+      <w:lvlJc w:val="right"/>
+      <w:pPr>
+        <w:ind w:left="2160" w:hanging="180"/>
+      </w:pPr>
+    </w:lvl>
+    <w:lvl w:ilvl="3" w:tplc="0419000F" w:tentative="1">
+      <w:start w:val="1"/>
+      <w:numFmt w:val="decimal"/>
+      <w:lvlText w:val="%4."/>
+      <w:lvlJc w:val="left"/>
+      <w:pPr>
+        <w:ind w:left="2880" w:hanging="360"/>
+      </w:pPr>
+    </w:lvl>
+    <w:lvl w:ilvl="4" w:tplc="04190019" w:tentative="1">
+      <w:start w:val="1"/>
+      <w:numFmt w:val="lowerLetter"/>
+      <w:lvlText w:val="%5."/>
+      <w:lvlJc w:val="left"/>
+      <w:pPr>
+        <w:ind w:left="3600" w:hanging="360"/>
+      </w:pPr>
+    </w:lvl>
+    <w:lvl w:ilvl="5" w:tplc="0419001B" w:tentative="1">
+      <w:start w:val="1"/>
+      <w:numFmt w:val="lowerRoman"/>
+      <w:lvlText w:val="%6."/>
+      <w:lvlJc w:val="right"/>
+      <w:pPr>
+        <w:ind w:left="4320" w:hanging="180"/>
+      </w:pPr>
+    </w:lvl>
+    <w:lvl w:ilvl="6" w:tplc="0419000F" w:tentative="1">
+      <w:start w:val="1"/>
+      <w:numFmt w:val="decimal"/>
+      <w:lvlText w:val="%7."/>
+      <w:lvlJc w:val="left"/>
+      <w:pPr>
+        <w:ind w:left="5040" w:hanging="360"/>
+      </w:pPr>
+    </w:lvl>
+    <w:lvl w:ilvl="7" w:tplc="04190019" w:tentative="1">
+      <w:start w:val="1"/>
+      <w:numFmt w:val="lowerLetter"/>
+      <w:lvlText w:val="%8."/>
+      <w:lvlJc w:val="left"/>
+      <w:pPr>
+        <w:ind w:left="5760" w:hanging="360"/>
+      </w:pPr>
+    </w:lvl>
+    <w:lvl w:ilvl="8" w:tplc="0419001B" w:tentative="1">
+      <w:start w:val="1"/>
+      <w:numFmt w:val="lowerRoman"/>
+      <w:lvlText w:val="%9."/>
+      <w:lvlJc w:val="right"/>
+      <w:pPr>
+        <w:ind w:left="6480" w:hanging="180"/>
+      </w:pPr>
+    </w:lvl>
+  </w:abstractNum>
+  <w:abstractNum w:abstractNumId="2" w15:restartNumberingAfterBreak="0">
     <w:nsid w:val="2D402027"/>
     <w:multiLevelType w:val="hybridMultilevel"/>
     <w:tmpl w:val="84702386"/>
@@ -568,7 +685,7 @@
       </w:pPr>
     </w:lvl>
   </w:abstractNum>
-  <w:abstractNum w:abstractNumId="2" w15:restartNumberingAfterBreak="0">
+  <w:abstractNum w:abstractNumId="3" w15:restartNumberingAfterBreak="0">
     <w:nsid w:val="3D065477"/>
     <w:multiLevelType w:val="hybridMultilevel"/>
     <w:tmpl w:val="3EF21994"/>
@@ -654,7 +771,7 @@
       </w:pPr>
     </w:lvl>
   </w:abstractNum>
-  <w:abstractNum w:abstractNumId="3" w15:restartNumberingAfterBreak="0">
+  <w:abstractNum w:abstractNumId="4" w15:restartNumberingAfterBreak="0">
     <w:nsid w:val="6F47528B"/>
     <w:multiLevelType w:val="hybridMultilevel"/>
     <w:tmpl w:val="AE70B0E2"/>
@@ -741,16 +858,19 @@
     </w:lvl>
   </w:abstractNum>
   <w:num w:numId="1" w16cid:durableId="645165661">
-    <w:abstractNumId w:val="1"/>
+    <w:abstractNumId w:val="2"/>
   </w:num>
   <w:num w:numId="2" w16cid:durableId="1509514733">
     <w:abstractNumId w:val="0"/>
   </w:num>
   <w:num w:numId="3" w16cid:durableId="73473278">
+    <w:abstractNumId w:val="4"/>
+  </w:num>
+  <w:num w:numId="4" w16cid:durableId="1828668588">
     <w:abstractNumId w:val="3"/>
   </w:num>
-  <w:num w:numId="4" w16cid:durableId="1828668588">
-    <w:abstractNumId w:val="2"/>
+  <w:num w:numId="5" w16cid:durableId="1568418582">
+    <w:abstractNumId w:val="1"/>
   </w:num>
 </w:numbering>
 </file>

</xml_diff>

<commit_message>
stat test for positive and negative rates
</commit_message>
<xml_diff>
--- a/Journal.docx
+++ b/Journal.docx
@@ -78,7 +78,21 @@
         <w:rPr>
           <w:lang w:val="en-AU"/>
         </w:rPr>
-        <w:t>Plot all hists -&gt; noticed skewness (#, n_tokens_content)</w:t>
+        <w:t xml:space="preserve">Plot all hists -&gt; noticed skewness (#, </w:t>
+      </w:r>
+      <w:proofErr w:type="spellStart"/>
+      <w:r>
+        <w:rPr>
+          <w:lang w:val="en-AU"/>
+        </w:rPr>
+        <w:t>n_tokens_content</w:t>
+      </w:r>
+      <w:proofErr w:type="spellEnd"/>
+      <w:r>
+        <w:rPr>
+          <w:lang w:val="en-AU"/>
+        </w:rPr>
+        <w:t>)</w:t>
       </w:r>
     </w:p>
     <w:p>
@@ -96,7 +110,35 @@
         <w:rPr>
           <w:lang w:val="en-AU"/>
         </w:rPr>
-        <w:t>Cubical root transform to skewed cols (beware of skew_thresh and maybe not all colums you have to transform)</w:t>
+        <w:t xml:space="preserve">Cubical root transform to skewed cols (beware of </w:t>
+      </w:r>
+      <w:proofErr w:type="spellStart"/>
+      <w:r>
+        <w:rPr>
+          <w:lang w:val="en-AU"/>
+        </w:rPr>
+        <w:t>skew_thresh</w:t>
+      </w:r>
+      <w:proofErr w:type="spellEnd"/>
+      <w:r>
+        <w:rPr>
+          <w:lang w:val="en-AU"/>
+        </w:rPr>
+        <w:t xml:space="preserve"> and maybe not all </w:t>
+      </w:r>
+      <w:proofErr w:type="spellStart"/>
+      <w:r>
+        <w:rPr>
+          <w:lang w:val="en-AU"/>
+        </w:rPr>
+        <w:t>colums</w:t>
+      </w:r>
+      <w:proofErr w:type="spellEnd"/>
+      <w:r>
+        <w:rPr>
+          <w:lang w:val="en-AU"/>
+        </w:rPr>
+        <w:t xml:space="preserve"> you have to transform)</w:t>
       </w:r>
     </w:p>
     <w:p>
@@ -132,7 +174,35 @@
         <w:rPr>
           <w:lang w:val="en-AU"/>
         </w:rPr>
-        <w:t>Perform IQR filtering (remember – q_from, q_to, threshold percentage of outliers – all parameters)</w:t>
+        <w:t xml:space="preserve">Perform IQR filtering (remember – </w:t>
+      </w:r>
+      <w:proofErr w:type="spellStart"/>
+      <w:r>
+        <w:rPr>
+          <w:lang w:val="en-AU"/>
+        </w:rPr>
+        <w:t>q_from</w:t>
+      </w:r>
+      <w:proofErr w:type="spellEnd"/>
+      <w:r>
+        <w:rPr>
+          <w:lang w:val="en-AU"/>
+        </w:rPr>
+        <w:t xml:space="preserve">, </w:t>
+      </w:r>
+      <w:proofErr w:type="spellStart"/>
+      <w:r>
+        <w:rPr>
+          <w:lang w:val="en-AU"/>
+        </w:rPr>
+        <w:t>q_to</w:t>
+      </w:r>
+      <w:proofErr w:type="spellEnd"/>
+      <w:r>
+        <w:rPr>
+          <w:lang w:val="en-AU"/>
+        </w:rPr>
+        <w:t>, threshold percentage of outliers – all parameters)</w:t>
       </w:r>
     </w:p>
     <w:p>
@@ -414,6 +484,46 @@
         </w:rPr>
         <w:t>Statistical test for mean of shares. Maximum number of shares</w:t>
       </w:r>
+      <w:r>
+        <w:rPr>
+          <w:lang w:val="en-AU"/>
+        </w:rPr>
+        <w:t xml:space="preserve">. Statistically significant difference between number of shares on weekends. Statistically </w:t>
+      </w:r>
+      <w:r>
+        <w:rPr>
+          <w:b/>
+          <w:bCs/>
+          <w:lang w:val="en-AU"/>
+        </w:rPr>
+        <w:t xml:space="preserve">insignificant </w:t>
+      </w:r>
+      <w:r>
+        <w:rPr>
+          <w:lang w:val="en-AU"/>
+        </w:rPr>
+        <w:t xml:space="preserve">difference in shares means, depending on the </w:t>
+      </w:r>
+      <w:proofErr w:type="spellStart"/>
+      <w:r>
+        <w:rPr>
+          <w:lang w:val="en-AU"/>
+        </w:rPr>
+        <w:t>data_channel</w:t>
+      </w:r>
+      <w:proofErr w:type="spellEnd"/>
+    </w:p>
+    <w:p>
+      <w:pPr>
+        <w:pStyle w:val="a3"/>
+        <w:numPr>
+          <w:ilvl w:val="0"/>
+          <w:numId w:val="5"/>
+        </w:numPr>
+        <w:rPr>
+          <w:lang w:val="en-AU"/>
+        </w:rPr>
+      </w:pPr>
     </w:p>
     <w:sectPr>
       <w:pgSz w:w="11906" w:h="16838"/>

</xml_diff>

<commit_message>
checked assumptions of linear models
</commit_message>
<xml_diff>
--- a/Journal.docx
+++ b/Journal.docx
@@ -484,6 +484,57 @@
           <w:lang w:val="en-AU"/>
         </w:rPr>
         <w:t>statistically significant difference in mean number of log(shares) for is_negative, is_positive, is_neutral</w:t>
+      </w:r>
+    </w:p>
+    <w:p>
+      <w:pPr>
+        <w:rPr>
+          <w:lang w:val="en-AU"/>
+        </w:rPr>
+      </w:pPr>
+      <w:r>
+        <w:rPr>
+          <w:lang w:val="en-AU"/>
+        </w:rPr>
+        <w:t>(24.05.22)</w:t>
+      </w:r>
+    </w:p>
+    <w:p>
+      <w:pPr>
+        <w:pStyle w:val="a3"/>
+        <w:numPr>
+          <w:ilvl w:val="0"/>
+          <w:numId w:val="5"/>
+        </w:numPr>
+        <w:rPr>
+          <w:lang w:val="en-AU"/>
+        </w:rPr>
+      </w:pPr>
+      <w:r>
+        <w:rPr>
+          <w:lang w:val="en-AU"/>
+        </w:rPr>
+        <w:t xml:space="preserve">Considered features has_imgs, has_videos </w:t>
+      </w:r>
+      <w:r>
+        <w:rPr>
+          <w:lang w:val="en-AU"/>
+        </w:rPr>
+        <w:sym w:font="Wingdings" w:char="F0E0"/>
+      </w:r>
+      <w:r>
+        <w:rPr>
+          <w:lang w:val="en-AU"/>
+        </w:rPr>
+        <w:t xml:space="preserve"> Wilcox test gave statistically significant effect on mean number of </w:t>
+      </w:r>
+      <w:r>
+        <w:rPr>
+          <w:b/>
+          <w:bCs/>
+          <w:lang w:val="en-AU"/>
+        </w:rPr>
+        <w:t>log(shares)</w:t>
       </w:r>
     </w:p>
     <w:sectPr>
@@ -587,7 +638,7 @@
   <w:abstractNum w:abstractNumId="1" w15:restartNumberingAfterBreak="0">
     <w:nsid w:val="2916596F"/>
     <w:multiLevelType w:val="hybridMultilevel"/>
-    <w:tmpl w:val="F008136E"/>
+    <w:tmpl w:val="CE761DC8"/>
     <w:lvl w:ilvl="0" w:tplc="0419000F">
       <w:start w:val="1"/>
       <w:numFmt w:val="decimal"/>

</xml_diff>